<commit_message>
diagramms + upd tt
</commit_message>
<xml_diff>
--- a/ТЗ ЧАЕВЫЕ.docx
+++ b/ТЗ ЧАЕВЫЕ.docx
@@ -21,7 +21,6 @@
           <w:szCs w:val="52"/>
         </w:rPr>
       </w:pPr>
-      <w:bookmarkStart w:id="0" w:name="_GoBack"/>
       <w:r>
         <w:rPr>
           <w:rFonts w:ascii="Cambria" w:eastAsia="Cambria" w:hAnsi="Cambria" w:cs="Cambria"/>
@@ -29,17 +28,7 @@
           <w:sz w:val="52"/>
           <w:szCs w:val="52"/>
         </w:rPr>
-        <w:t>Техническое задание</w:t>
-      </w:r>
-      <w:bookmarkEnd w:id="0"/>
-      <w:r>
-        <w:rPr>
-          <w:rFonts w:ascii="Cambria" w:eastAsia="Cambria" w:hAnsi="Cambria" w:cs="Cambria"/>
-          <w:color w:val="17365D"/>
-          <w:sz w:val="52"/>
-          <w:szCs w:val="52"/>
-        </w:rPr>
-        <w:t xml:space="preserve"> </w:t>
+        <w:t xml:space="preserve">Техническое задание </w:t>
       </w:r>
     </w:p>
     <w:p>
@@ -1748,7 +1737,7 @@
           <w:sz w:val="36"/>
         </w:rPr>
       </w:pPr>
-      <w:bookmarkStart w:id="1" w:name="_Toc74390601"/>
+      <w:bookmarkStart w:id="0" w:name="_Toc74390601"/>
       <w:r>
         <w:rPr>
           <w:sz w:val="36"/>
@@ -1756,7 +1745,7 @@
         <w:lastRenderedPageBreak/>
         <w:t>1. Термины и определения</w:t>
       </w:r>
-      <w:bookmarkEnd w:id="1"/>
+      <w:bookmarkEnd w:id="0"/>
       <w:r>
         <w:rPr>
           <w:sz w:val="36"/>
@@ -1772,7 +1761,7 @@
           <w:sz w:val="28"/>
         </w:rPr>
       </w:pPr>
-      <w:bookmarkStart w:id="2" w:name="_Toc74390602"/>
+      <w:bookmarkStart w:id="1" w:name="_Toc74390602"/>
       <w:r>
         <w:rPr>
           <w:rStyle w:val="af2"/>
@@ -1780,7 +1769,7 @@
         </w:rPr>
         <w:t>1.1. Общие термины</w:t>
       </w:r>
-      <w:bookmarkEnd w:id="2"/>
+      <w:bookmarkEnd w:id="1"/>
       <w:r>
         <w:rPr>
           <w:rStyle w:val="af2"/>
@@ -2076,14 +2065,14 @@
           <w:sz w:val="36"/>
         </w:rPr>
       </w:pPr>
-      <w:bookmarkStart w:id="3" w:name="_Toc74390603"/>
+      <w:bookmarkStart w:id="2" w:name="_Toc74390603"/>
       <w:r>
         <w:rPr>
           <w:sz w:val="36"/>
         </w:rPr>
         <w:t>2. Общие положения</w:t>
       </w:r>
-      <w:bookmarkEnd w:id="3"/>
+      <w:bookmarkEnd w:id="2"/>
       <w:r>
         <w:rPr>
           <w:sz w:val="36"/>
@@ -2099,7 +2088,7 @@
           <w:sz w:val="28"/>
         </w:rPr>
       </w:pPr>
-      <w:bookmarkStart w:id="4" w:name="_Toc74390604"/>
+      <w:bookmarkStart w:id="3" w:name="_Toc74390604"/>
       <w:r>
         <w:rPr>
           <w:rStyle w:val="af2"/>
@@ -2107,7 +2096,7 @@
         </w:rPr>
         <w:t>2.1. Назначение документа</w:t>
       </w:r>
-      <w:bookmarkEnd w:id="4"/>
+      <w:bookmarkEnd w:id="3"/>
       <w:r>
         <w:rPr>
           <w:rStyle w:val="af2"/>
@@ -2224,7 +2213,7 @@
           <w:sz w:val="28"/>
         </w:rPr>
       </w:pPr>
-      <w:bookmarkStart w:id="5" w:name="_Toc74390605"/>
+      <w:bookmarkStart w:id="4" w:name="_Toc74390605"/>
       <w:r>
         <w:rPr>
           <w:rStyle w:val="af2"/>
@@ -2232,7 +2221,7 @@
         </w:rPr>
         <w:t>2.2. Цели создания Системы</w:t>
       </w:r>
-      <w:bookmarkEnd w:id="5"/>
+      <w:bookmarkEnd w:id="4"/>
       <w:r>
         <w:rPr>
           <w:rStyle w:val="af2"/>
@@ -2374,7 +2363,7 @@
           <w:sz w:val="28"/>
         </w:rPr>
       </w:pPr>
-      <w:bookmarkStart w:id="6" w:name="_Toc74390606"/>
+      <w:bookmarkStart w:id="5" w:name="_Toc74390606"/>
       <w:r>
         <w:rPr>
           <w:rStyle w:val="af2"/>
@@ -2396,7 +2385,7 @@
         </w:rPr>
         <w:t xml:space="preserve"> функциональные возможности Системы</w:t>
       </w:r>
-      <w:bookmarkEnd w:id="6"/>
+      <w:bookmarkEnd w:id="5"/>
       <w:r>
         <w:rPr>
           <w:rStyle w:val="af2"/>
@@ -2638,7 +2627,7 @@
           <w:sz w:val="28"/>
         </w:rPr>
       </w:pPr>
-      <w:bookmarkStart w:id="7" w:name="_Toc74390607"/>
+      <w:bookmarkStart w:id="6" w:name="_Toc74390607"/>
       <w:r>
         <w:rPr>
           <w:rStyle w:val="af2"/>
@@ -2646,7 +2635,7 @@
         </w:rPr>
         <w:t>2.4. Использование Технического Задания</w:t>
       </w:r>
-      <w:bookmarkEnd w:id="7"/>
+      <w:bookmarkEnd w:id="6"/>
       <w:r>
         <w:rPr>
           <w:rStyle w:val="af2"/>
@@ -2687,14 +2676,14 @@
           <w:sz w:val="36"/>
         </w:rPr>
       </w:pPr>
-      <w:bookmarkStart w:id="8" w:name="_Toc74390608"/>
+      <w:bookmarkStart w:id="7" w:name="_Toc74390608"/>
       <w:r>
         <w:rPr>
           <w:sz w:val="36"/>
         </w:rPr>
         <w:t>3. Функциональные требования</w:t>
       </w:r>
-      <w:bookmarkEnd w:id="8"/>
+      <w:bookmarkEnd w:id="7"/>
       <w:r>
         <w:rPr>
           <w:sz w:val="36"/>
@@ -2710,7 +2699,7 @@
           <w:sz w:val="28"/>
         </w:rPr>
       </w:pPr>
-      <w:bookmarkStart w:id="9" w:name="_Toc74390609"/>
+      <w:bookmarkStart w:id="8" w:name="_Toc74390609"/>
       <w:r>
         <w:rPr>
           <w:rStyle w:val="af2"/>
@@ -2732,7 +2721,7 @@
         </w:rPr>
         <w:t xml:space="preserve"> Вариантов Использования</w:t>
       </w:r>
-      <w:bookmarkEnd w:id="9"/>
+      <w:bookmarkEnd w:id="8"/>
       <w:r>
         <w:rPr>
           <w:rStyle w:val="af2"/>
@@ -2802,7 +2791,44 @@
           <w:rFonts w:ascii="Calibri" w:eastAsia="Calibri" w:hAnsi="Calibri" w:cs="Calibri"/>
           <w:color w:val="000000"/>
         </w:rPr>
-        <w:t>Диаграмма 1. ВИ регистрация и сохранение данных</w:t>
+        <w:t>Диаграмма 1. ВИ</w:t>
+      </w:r>
+      <w:r>
+        <w:rPr>
+          <w:rFonts w:ascii="Calibri" w:eastAsia="Calibri" w:hAnsi="Calibri" w:cs="Calibri"/>
+          <w:color w:val="000000"/>
+        </w:rPr>
+        <w:t xml:space="preserve"> регистрация и сохранение данных</w:t>
+      </w:r>
+      <w:r>
+        <w:rPr>
+          <w:rFonts w:ascii="Calibri" w:eastAsia="Calibri" w:hAnsi="Calibri" w:cs="Calibri"/>
+          <w:color w:val="000000"/>
+        </w:rPr>
+        <w:pict>
+          <v:shapetype id="_x0000_t75" coordsize="21600,21600" o:spt="75" o:preferrelative="t" path="m@4@5l@4@11@9@11@9@5xe" filled="f" stroked="f">
+            <v:stroke joinstyle="miter"/>
+            <v:formulas>
+              <v:f eqn="if lineDrawn pixelLineWidth 0"/>
+              <v:f eqn="sum @0 1 0"/>
+              <v:f eqn="sum 0 0 @1"/>
+              <v:f eqn="prod @2 1 2"/>
+              <v:f eqn="prod @3 21600 pixelWidth"/>
+              <v:f eqn="prod @3 21600 pixelHeight"/>
+              <v:f eqn="sum @0 0 1"/>
+              <v:f eqn="prod @6 1 2"/>
+              <v:f eqn="prod @7 21600 pixelWidth"/>
+              <v:f eqn="sum @8 21600 0"/>
+              <v:f eqn="prod @7 21600 pixelHeight"/>
+              <v:f eqn="sum @10 21600 0"/>
+            </v:formulas>
+            <v:path o:extrusionok="f" gradientshapeok="t" o:connecttype="rect"/>
+            <o:lock v:ext="edit" aspectratio="t"/>
+          </v:shapetype>
+          <v:shape id="_x0000_i1045" type="#_x0000_t75" style="width:478.5pt;height:342.75pt">
+            <v:imagedata r:id="rId5" o:title="newUser"/>
+          </v:shape>
+        </w:pict>
       </w:r>
     </w:p>
     <w:p>
@@ -2822,13 +2848,6 @@
           <w:color w:val="000000"/>
         </w:rPr>
       </w:pPr>
-      <w:r>
-        <w:rPr>
-          <w:rFonts w:ascii="Calibri" w:eastAsia="Calibri" w:hAnsi="Calibri" w:cs="Calibri"/>
-          <w:color w:val="000000"/>
-        </w:rPr>
-        <w:t>Диаграмма 2. ВИ работа авторизованного пользователя</w:t>
-      </w:r>
     </w:p>
     <w:p>
       <w:pPr>
@@ -2852,20 +2871,185 @@
           <w:rFonts w:ascii="Calibri" w:eastAsia="Calibri" w:hAnsi="Calibri" w:cs="Calibri"/>
           <w:color w:val="000000"/>
         </w:rPr>
+        <w:lastRenderedPageBreak/>
+        <w:t>Диаграмма 2. ВИ работа авторизованного пользователя</w:t>
+      </w:r>
+      <w:r>
+        <w:rPr>
+          <w:rFonts w:ascii="Calibri" w:eastAsia="Calibri" w:hAnsi="Calibri" w:cs="Calibri"/>
+          <w:color w:val="000000"/>
+        </w:rPr>
+        <w:pict>
+          <v:shape id="_x0000_i1037" type="#_x0000_t75" style="width:477.75pt;height:488.25pt">
+            <v:imagedata r:id="rId6" o:title="user (1)"/>
+          </v:shape>
+        </w:pict>
+      </w:r>
+    </w:p>
+    <w:p>
+      <w:pPr>
+        <w:widowControl w:val="0"/>
+        <w:pBdr>
+          <w:top w:val="nil"/>
+          <w:left w:val="nil"/>
+          <w:bottom w:val="nil"/>
+          <w:right w:val="nil"/>
+          <w:between w:val="nil"/>
+        </w:pBdr>
+        <w:spacing w:before="240" w:line="280" w:lineRule="auto"/>
+        <w:ind w:left="116" w:right="111" w:firstLine="14"/>
+        <w:rPr>
+          <w:rFonts w:ascii="Calibri" w:eastAsia="Calibri" w:hAnsi="Calibri" w:cs="Calibri"/>
+          <w:color w:val="000000"/>
+        </w:rPr>
+      </w:pPr>
+    </w:p>
+    <w:p>
+      <w:pPr>
+        <w:widowControl w:val="0"/>
+        <w:pBdr>
+          <w:top w:val="nil"/>
+          <w:left w:val="nil"/>
+          <w:bottom w:val="nil"/>
+          <w:right w:val="nil"/>
+          <w:between w:val="nil"/>
+        </w:pBdr>
+        <w:spacing w:before="240" w:line="280" w:lineRule="auto"/>
+        <w:ind w:left="116" w:right="111" w:firstLine="14"/>
+        <w:rPr>
+          <w:rFonts w:ascii="Calibri" w:eastAsia="Calibri" w:hAnsi="Calibri" w:cs="Calibri"/>
+          <w:color w:val="000000"/>
+        </w:rPr>
+      </w:pPr>
+    </w:p>
+    <w:p>
+      <w:pPr>
+        <w:widowControl w:val="0"/>
+        <w:pBdr>
+          <w:top w:val="nil"/>
+          <w:left w:val="nil"/>
+          <w:bottom w:val="nil"/>
+          <w:right w:val="nil"/>
+          <w:between w:val="nil"/>
+        </w:pBdr>
+        <w:spacing w:before="240" w:line="280" w:lineRule="auto"/>
+        <w:ind w:left="116" w:right="111" w:firstLine="14"/>
+        <w:rPr>
+          <w:rFonts w:ascii="Calibri" w:eastAsia="Calibri" w:hAnsi="Calibri" w:cs="Calibri"/>
+          <w:color w:val="000000"/>
+        </w:rPr>
+      </w:pPr>
+    </w:p>
+    <w:p>
+      <w:pPr>
+        <w:widowControl w:val="0"/>
+        <w:pBdr>
+          <w:top w:val="nil"/>
+          <w:left w:val="nil"/>
+          <w:bottom w:val="nil"/>
+          <w:right w:val="nil"/>
+          <w:between w:val="nil"/>
+        </w:pBdr>
+        <w:spacing w:before="240" w:line="280" w:lineRule="auto"/>
+        <w:ind w:left="116" w:right="111" w:firstLine="14"/>
+        <w:rPr>
+          <w:rFonts w:ascii="Calibri" w:eastAsia="Calibri" w:hAnsi="Calibri" w:cs="Calibri"/>
+          <w:color w:val="000000"/>
+        </w:rPr>
+      </w:pPr>
+    </w:p>
+    <w:p>
+      <w:pPr>
+        <w:widowControl w:val="0"/>
+        <w:pBdr>
+          <w:top w:val="nil"/>
+          <w:left w:val="nil"/>
+          <w:bottom w:val="nil"/>
+          <w:right w:val="nil"/>
+          <w:between w:val="nil"/>
+        </w:pBdr>
+        <w:spacing w:before="240" w:line="280" w:lineRule="auto"/>
+        <w:ind w:left="116" w:right="111" w:firstLine="14"/>
+        <w:rPr>
+          <w:rFonts w:ascii="Calibri" w:eastAsia="Calibri" w:hAnsi="Calibri" w:cs="Calibri"/>
+          <w:color w:val="000000"/>
+        </w:rPr>
+      </w:pPr>
+    </w:p>
+    <w:p>
+      <w:pPr>
+        <w:widowControl w:val="0"/>
+        <w:pBdr>
+          <w:top w:val="nil"/>
+          <w:left w:val="nil"/>
+          <w:bottom w:val="nil"/>
+          <w:right w:val="nil"/>
+          <w:between w:val="nil"/>
+        </w:pBdr>
+        <w:spacing w:before="240" w:line="280" w:lineRule="auto"/>
+        <w:ind w:left="116" w:right="111" w:firstLine="14"/>
+        <w:rPr>
+          <w:rFonts w:ascii="Calibri" w:eastAsia="Calibri" w:hAnsi="Calibri" w:cs="Calibri"/>
+          <w:color w:val="000000"/>
+        </w:rPr>
+      </w:pPr>
+    </w:p>
+    <w:p>
+      <w:pPr>
+        <w:widowControl w:val="0"/>
+        <w:pBdr>
+          <w:top w:val="nil"/>
+          <w:left w:val="nil"/>
+          <w:bottom w:val="nil"/>
+          <w:right w:val="nil"/>
+          <w:between w:val="nil"/>
+        </w:pBdr>
+        <w:spacing w:before="240" w:line="280" w:lineRule="auto"/>
+        <w:ind w:left="116" w:right="111" w:firstLine="14"/>
+        <w:rPr>
+          <w:rFonts w:ascii="Calibri" w:eastAsia="Calibri" w:hAnsi="Calibri" w:cs="Calibri"/>
+          <w:color w:val="000000"/>
+        </w:rPr>
+      </w:pPr>
+    </w:p>
+    <w:p>
+      <w:pPr>
+        <w:widowControl w:val="0"/>
+        <w:pBdr>
+          <w:top w:val="nil"/>
+          <w:left w:val="nil"/>
+          <w:bottom w:val="nil"/>
+          <w:right w:val="nil"/>
+          <w:between w:val="nil"/>
+        </w:pBdr>
+        <w:spacing w:before="240" w:line="280" w:lineRule="auto"/>
+        <w:ind w:left="116" w:right="111" w:firstLine="14"/>
+        <w:rPr>
+          <w:rFonts w:ascii="Calibri" w:eastAsia="Calibri" w:hAnsi="Calibri" w:cs="Calibri"/>
+          <w:color w:val="000000"/>
+        </w:rPr>
+      </w:pPr>
+      <w:bookmarkStart w:id="9" w:name="_GoBack"/>
+      <w:bookmarkEnd w:id="9"/>
+      <w:r>
+        <w:rPr>
+          <w:rFonts w:ascii="Calibri" w:eastAsia="Calibri" w:hAnsi="Calibri" w:cs="Calibri"/>
+          <w:color w:val="000000"/>
+        </w:rPr>
+        <w:lastRenderedPageBreak/>
         <w:t>Диаграмма 3. ВИ работа неавторизированного пользователя</w:t>
       </w:r>
-    </w:p>
-    <w:p>
-      <w:pPr>
-        <w:sectPr>
-          <w:type w:val="continuous"/>
-          <w:pgSz w:w="11900" w:h="16820"/>
-          <w:pgMar w:top="1118" w:right="744" w:bottom="1514" w:left="1589" w:header="0" w:footer="720" w:gutter="0"/>
-          <w:cols w:space="720" w:equalWidth="0">
-            <w:col w:w="9566" w:space="0"/>
-          </w:cols>
-        </w:sectPr>
-      </w:pPr>
+      <w:r>
+        <w:rPr>
+          <w:rFonts w:ascii="Calibri" w:eastAsia="Calibri" w:hAnsi="Calibri" w:cs="Calibri"/>
+          <w:color w:val="000000"/>
+        </w:rPr>
+        <w:pict>
+          <v:shape id="_x0000_i1042" type="#_x0000_t75" style="width:477.75pt;height:422.25pt">
+            <v:imagedata r:id="rId7" o:title="guest (1)"/>
+          </v:shape>
+        </w:pict>
+      </w:r>
     </w:p>
     <w:p>
       <w:pPr>
@@ -3377,6 +3561,7 @@
           <w:rFonts w:ascii="Calibri" w:eastAsia="Calibri" w:hAnsi="Calibri" w:cs="Calibri"/>
           <w:color w:val="000000"/>
         </w:rPr>
+        <w:lastRenderedPageBreak/>
         <w:t>3.2.1.3.1.4</w:t>
       </w:r>
       <w:r>
@@ -3505,7 +3690,6 @@
           <w:rFonts w:ascii="Noto Sans Symbols" w:eastAsia="Noto Sans Symbols" w:hAnsi="Noto Sans Symbols" w:cs="Noto Sans Symbols"/>
           <w:color w:val="000000"/>
         </w:rPr>
-        <w:lastRenderedPageBreak/>
         <w:t xml:space="preserve">∙ </w:t>
       </w:r>
       <w:r>
@@ -4729,7 +4913,6 @@
           <w:rFonts w:ascii="Calibri" w:eastAsia="Calibri" w:hAnsi="Calibri" w:cs="Calibri"/>
           <w:color w:val="000000"/>
         </w:rPr>
-        <w:lastRenderedPageBreak/>
         <w:t>Пользователь должен быть зарегистрирован в Системе, см. п. 3.2.1 ВИ «Зарегистрироваться как Клиент» и авторизирован, см. п.</w:t>
       </w:r>
       <w:r>
@@ -4949,6 +5132,7 @@
           <w:rFonts w:ascii="Calibri" w:eastAsia="Calibri" w:hAnsi="Calibri" w:cs="Calibri"/>
           <w:color w:val="000000"/>
         </w:rPr>
+        <w:lastRenderedPageBreak/>
         <w:t xml:space="preserve">3.2.5.3.1.3. </w:t>
       </w:r>
       <w:r>
@@ -6038,7 +6222,6 @@
           <w:rFonts w:ascii="Calibri" w:eastAsia="Calibri" w:hAnsi="Calibri" w:cs="Calibri"/>
           <w:color w:val="000000"/>
         </w:rPr>
-        <w:lastRenderedPageBreak/>
         <w:t xml:space="preserve">Пользователь не авторизирован в Системе (не создан его </w:t>
       </w:r>
       <w:proofErr w:type="spellStart"/>
@@ -6234,6 +6417,7 @@
           <w:rFonts w:ascii="Calibri" w:eastAsia="Calibri" w:hAnsi="Calibri" w:cs="Calibri"/>
           <w:color w:val="000000"/>
         </w:rPr>
+        <w:lastRenderedPageBreak/>
         <w:t>3.2.6.3.1.4. Система производит расчет и выводит данные.</w:t>
       </w:r>
     </w:p>
@@ -7827,15 +8011,7 @@
                 <w:rFonts w:ascii="Calibri" w:eastAsia="Calibri" w:hAnsi="Calibri" w:cs="Calibri"/>
                 <w:color w:val="000000"/>
               </w:rPr>
-              <w:t xml:space="preserve">Название чека или место оказания </w:t>
-            </w:r>
-            <w:r>
-              <w:rPr>
-                <w:rFonts w:ascii="Calibri" w:eastAsia="Calibri" w:hAnsi="Calibri" w:cs="Calibri"/>
-                <w:color w:val="000000"/>
-              </w:rPr>
-              <w:lastRenderedPageBreak/>
-              <w:t>услуг</w:t>
+              <w:t>Название чека или место оказания услуг</w:t>
             </w:r>
             <w:r>
               <w:rPr>
@@ -7884,7 +8060,6 @@
                 <w:rFonts w:ascii="Calibri" w:eastAsia="Calibri" w:hAnsi="Calibri" w:cs="Calibri"/>
                 <w:color w:val="000000"/>
               </w:rPr>
-              <w:lastRenderedPageBreak/>
               <w:t>4</w:t>
             </w:r>
           </w:p>
@@ -8370,7 +8545,15 @@
                 <w:rFonts w:ascii="Calibri" w:eastAsia="Calibri" w:hAnsi="Calibri" w:cs="Calibri"/>
                 <w:color w:val="000000"/>
               </w:rPr>
-              <w:t>(обязательное поле)</w:t>
+              <w:t xml:space="preserve">(обязательное </w:t>
+            </w:r>
+            <w:r>
+              <w:rPr>
+                <w:rFonts w:ascii="Calibri" w:eastAsia="Calibri" w:hAnsi="Calibri" w:cs="Calibri"/>
+                <w:color w:val="000000"/>
+              </w:rPr>
+              <w:lastRenderedPageBreak/>
+              <w:t>поле)</w:t>
             </w:r>
           </w:p>
         </w:tc>
@@ -8388,6 +8571,7 @@
         <w:rPr>
           <w:sz w:val="36"/>
         </w:rPr>
+        <w:lastRenderedPageBreak/>
         <w:t>5. Модель данных</w:t>
       </w:r>
       <w:bookmarkEnd w:id="19"/>

</xml_diff>